<commit_message>
Add list of work and fix blue print
Blue print: add size of file
</commit_message>
<xml_diff>
--- a/Blueprint.docx
+++ b/Blueprint.docx
@@ -226,17 +226,81 @@
           </w:tcPr>
           <w:p>
             <w:r>
+              <w:t>4</w:t>
+            </w:r>
+          </w:p>
+        </w:tc>
+        <w:tc>
+          <w:tcPr>
+            <w:tcW w:w="6858" w:type="dxa"/>
+          </w:tcPr>
+          <w:p>
+            <w:r>
+              <w:t>Sector begins of Cluster manager</w:t>
+            </w:r>
+          </w:p>
+        </w:tc>
+      </w:tr>
+      <w:tr>
+        <w:tc>
+          <w:tcPr>
+            <w:tcW w:w="918" w:type="dxa"/>
+          </w:tcPr>
+          <w:p>
+            <w:r>
+              <w:t>1C</w:t>
+            </w:r>
+          </w:p>
+        </w:tc>
+        <w:tc>
+          <w:tcPr>
+            <w:tcW w:w="1080" w:type="dxa"/>
+          </w:tcPr>
+          <w:p>
+            <w:r>
+              <w:t>4</w:t>
+            </w:r>
+          </w:p>
+        </w:tc>
+        <w:tc>
+          <w:tcPr>
+            <w:tcW w:w="6858" w:type="dxa"/>
+          </w:tcPr>
+          <w:p>
+            <w:r>
+              <w:t>Cluster begins of RDET</w:t>
+            </w:r>
+          </w:p>
+        </w:tc>
+      </w:tr>
+      <w:tr>
+        <w:tc>
+          <w:tcPr>
+            <w:tcW w:w="918" w:type="dxa"/>
+          </w:tcPr>
+          <w:p>
+            <w:r>
               <w:t>20</w:t>
             </w:r>
           </w:p>
         </w:tc>
         <w:tc>
           <w:tcPr>
+            <w:tcW w:w="1080" w:type="dxa"/>
+          </w:tcPr>
+          <w:p>
+            <w:r>
+              <w:t>48</w:t>
+            </w:r>
+          </w:p>
+        </w:tc>
+        <w:tc>
+          <w:tcPr>
             <w:tcW w:w="6858" w:type="dxa"/>
           </w:tcPr>
           <w:p>
             <w:r>
-              <w:t>Sector begins of Cluster manager</w:t>
+              <w:t>String “Copyright belong to Anh Khoa vs Cong Minh vs Minh Tu”</w:t>
             </w:r>
           </w:p>
         </w:tc>
@@ -248,71 +312,10 @@
           </w:tcPr>
           <w:p>
             <w:r>
-              <w:t>20</w:t>
-            </w:r>
-          </w:p>
-        </w:tc>
-        <w:tc>
-          <w:tcPr>
-            <w:tcW w:w="1080" w:type="dxa"/>
-          </w:tcPr>
-          <w:p>
-            <w:r>
-              <w:t>8</w:t>
-            </w:r>
-          </w:p>
-        </w:tc>
-        <w:tc>
-          <w:tcPr>
-            <w:tcW w:w="6858" w:type="dxa"/>
-          </w:tcPr>
-          <w:p>
-            <w:r>
-              <w:t>Cluster begins of RDET</w:t>
-            </w:r>
-          </w:p>
-        </w:tc>
-      </w:tr>
-      <w:tr>
-        <w:tc>
-          <w:tcPr>
-            <w:tcW w:w="918" w:type="dxa"/>
-          </w:tcPr>
-          <w:p>
-            <w:r>
-              <w:t>20</w:t>
-            </w:r>
-          </w:p>
-        </w:tc>
-        <w:tc>
-          <w:tcPr>
-            <w:tcW w:w="1080" w:type="dxa"/>
-          </w:tcPr>
-          <w:p>
-            <w:r>
-              <w:t>48</w:t>
-            </w:r>
-          </w:p>
-        </w:tc>
-        <w:tc>
-          <w:tcPr>
-            <w:tcW w:w="6858" w:type="dxa"/>
-          </w:tcPr>
-          <w:p>
-            <w:r>
-              <w:t>String “Copyright belong to Anh Khoa vs Cong Minh vs Minh Tu”</w:t>
-            </w:r>
-          </w:p>
-        </w:tc>
-      </w:tr>
-      <w:tr>
-        <w:tc>
-          <w:tcPr>
-            <w:tcW w:w="918" w:type="dxa"/>
-          </w:tcPr>
-          <w:p>
-            <w:r>
-              <w:t>50</w:t>
+              <w:t>5</w:t>
+            </w:r>
+            <w:r>
+              <w:t>4</w:t>
             </w:r>
           </w:p>
         </w:tc>
@@ -522,7 +525,15 @@
             <w:tcW w:w="918" w:type="dxa"/>
           </w:tcPr>
           <w:p>
-            <w:r>
+            <w:pPr>
+              <w:rPr>
+                <w:highlight w:val="yellow"/>
+              </w:rPr>
+            </w:pPr>
+            <w:r>
+              <w:rPr>
+                <w:highlight w:val="yellow"/>
+              </w:rPr>
               <w:t>08</w:t>
             </w:r>
           </w:p>
@@ -532,7 +543,15 @@
             <w:tcW w:w="1080" w:type="dxa"/>
           </w:tcPr>
           <w:p>
-            <w:r>
+            <w:pPr>
+              <w:rPr>
+                <w:highlight w:val="yellow"/>
+              </w:rPr>
+            </w:pPr>
+            <w:r>
+              <w:rPr>
+                <w:highlight w:val="yellow"/>
+              </w:rPr>
               <w:t>8</w:t>
             </w:r>
           </w:p>
@@ -542,13 +561,27 @@
             <w:tcW w:w="6858" w:type="dxa"/>
           </w:tcPr>
           <w:p>
-            <w:r>
+            <w:pPr>
+              <w:rPr>
+                <w:highlight w:val="yellow"/>
+              </w:rPr>
+            </w:pPr>
+            <w:r>
+              <w:rPr>
+                <w:highlight w:val="yellow"/>
+              </w:rPr>
               <w:t xml:space="preserve">Sector of </w:t>
             </w:r>
             <w:r>
+              <w:rPr>
+                <w:highlight w:val="yellow"/>
+              </w:rPr>
               <w:t>Entry’s parent</w:t>
             </w:r>
             <w:r>
+              <w:rPr>
+                <w:highlight w:val="yellow"/>
+              </w:rPr>
               <w:t xml:space="preserve"> (00 00 00 00 00 00 00 00 when it is root)</w:t>
             </w:r>
           </w:p>
@@ -560,7 +593,15 @@
             <w:tcW w:w="918" w:type="dxa"/>
           </w:tcPr>
           <w:p>
-            <w:r>
+            <w:pPr>
+              <w:rPr>
+                <w:highlight w:val="yellow"/>
+              </w:rPr>
+            </w:pPr>
+            <w:r>
+              <w:rPr>
+                <w:highlight w:val="yellow"/>
+              </w:rPr>
               <w:t>10</w:t>
             </w:r>
           </w:p>
@@ -570,7 +611,15 @@
             <w:tcW w:w="1080" w:type="dxa"/>
           </w:tcPr>
           <w:p>
-            <w:r>
+            <w:pPr>
+              <w:rPr>
+                <w:highlight w:val="yellow"/>
+              </w:rPr>
+            </w:pPr>
+            <w:r>
+              <w:rPr>
+                <w:highlight w:val="yellow"/>
+              </w:rPr>
               <w:t>8</w:t>
             </w:r>
           </w:p>
@@ -580,7 +629,15 @@
             <w:tcW w:w="6858" w:type="dxa"/>
           </w:tcPr>
           <w:p>
-            <w:r>
+            <w:pPr>
+              <w:rPr>
+                <w:highlight w:val="yellow"/>
+              </w:rPr>
+            </w:pPr>
+            <w:r>
+              <w:rPr>
+                <w:highlight w:val="yellow"/>
+              </w:rPr>
               <w:t>Sector of next Entry (FF FF FF FF FF FF FF FF when it is the last entry)</w:t>
             </w:r>
           </w:p>
@@ -592,8 +649,16 @@
             <w:tcW w:w="918" w:type="dxa"/>
           </w:tcPr>
           <w:p>
-            <w:r>
-              <w:t>20</w:t>
+            <w:pPr>
+              <w:rPr>
+                <w:highlight w:val="yellow"/>
+              </w:rPr>
+            </w:pPr>
+            <w:r>
+              <w:rPr>
+                <w:highlight w:val="yellow"/>
+              </w:rPr>
+              <w:t>18</w:t>
             </w:r>
           </w:p>
         </w:tc>
@@ -602,7 +667,15 @@
             <w:tcW w:w="1080" w:type="dxa"/>
           </w:tcPr>
           <w:p>
-            <w:r>
+            <w:pPr>
+              <w:rPr>
+                <w:highlight w:val="yellow"/>
+              </w:rPr>
+            </w:pPr>
+            <w:r>
+              <w:rPr>
+                <w:highlight w:val="yellow"/>
+              </w:rPr>
               <w:t>8</w:t>
             </w:r>
           </w:p>
@@ -612,13 +685,27 @@
             <w:tcW w:w="6858" w:type="dxa"/>
           </w:tcPr>
           <w:p>
-            <w:r>
+            <w:pPr>
+              <w:rPr>
+                <w:highlight w:val="yellow"/>
+              </w:rPr>
+            </w:pPr>
+            <w:r>
+              <w:rPr>
+                <w:highlight w:val="yellow"/>
+              </w:rPr>
               <w:t xml:space="preserve">Sector </w:t>
             </w:r>
             <w:r>
+              <w:rPr>
+                <w:highlight w:val="yellow"/>
+              </w:rPr>
               <w:t>o</w:t>
             </w:r>
             <w:r>
+              <w:rPr>
+                <w:highlight w:val="yellow"/>
+              </w:rPr>
               <w:t>f parent folder (00 00 00 00 00 00 00 00 when it belongs to root folder)</w:t>
             </w:r>
           </w:p>
@@ -634,7 +721,7 @@
               <w:t>2</w:t>
             </w:r>
             <w:r>
-              <w:t>8</w:t>
+              <w:t>0</w:t>
             </w:r>
           </w:p>
         </w:tc>
@@ -666,7 +753,10 @@
           </w:tcPr>
           <w:p>
             <w:r>
-              <w:t>2C</w:t>
+              <w:t>2</w:t>
+            </w:r>
+            <w:r>
+              <w:t>4</w:t>
             </w:r>
           </w:p>
         </w:tc>
@@ -1031,7 +1121,7 @@
           </w:tcPr>
           <w:p>
             <w:r>
-              <w:t>3</w:t>
+              <w:t>7</w:t>
             </w:r>
           </w:p>
         </w:tc>
@@ -1205,7 +1295,15 @@
             <w:tcW w:w="895" w:type="dxa"/>
           </w:tcPr>
           <w:p>
-            <w:r>
+            <w:pPr>
+              <w:rPr>
+                <w:highlight w:val="yellow"/>
+              </w:rPr>
+            </w:pPr>
+            <w:r>
+              <w:rPr>
+                <w:highlight w:val="yellow"/>
+              </w:rPr>
               <w:t>10</w:t>
             </w:r>
           </w:p>
@@ -1215,7 +1313,15 @@
             <w:tcW w:w="900" w:type="dxa"/>
           </w:tcPr>
           <w:p>
-            <w:r>
+            <w:pPr>
+              <w:rPr>
+                <w:highlight w:val="yellow"/>
+              </w:rPr>
+            </w:pPr>
+            <w:r>
+              <w:rPr>
+                <w:highlight w:val="yellow"/>
+              </w:rPr>
               <w:t>8</w:t>
             </w:r>
           </w:p>
@@ -1225,7 +1331,15 @@
             <w:tcW w:w="6835" w:type="dxa"/>
           </w:tcPr>
           <w:p>
-            <w:r>
+            <w:pPr>
+              <w:rPr>
+                <w:highlight w:val="yellow"/>
+              </w:rPr>
+            </w:pPr>
+            <w:r>
+              <w:rPr>
+                <w:highlight w:val="yellow"/>
+              </w:rPr>
               <w:t>Sector of base entry</w:t>
             </w:r>
           </w:p>
@@ -1305,17 +1419,49 @@
           </w:tcPr>
           <w:p>
             <w:r>
+              <w:t>20</w:t>
+            </w:r>
+          </w:p>
+        </w:tc>
+        <w:tc>
+          <w:tcPr>
+            <w:tcW w:w="900" w:type="dxa"/>
+          </w:tcPr>
+          <w:p>
+            <w:r>
+              <w:t>4</w:t>
+            </w:r>
+          </w:p>
+        </w:tc>
+        <w:tc>
+          <w:tcPr>
+            <w:tcW w:w="6835" w:type="dxa"/>
+          </w:tcPr>
+          <w:p>
+            <w:r>
+              <w:t>Size of file</w:t>
+            </w:r>
+          </w:p>
+        </w:tc>
+      </w:tr>
+      <w:tr>
+        <w:tc>
+          <w:tcPr>
+            <w:tcW w:w="895" w:type="dxa"/>
+          </w:tcPr>
+          <w:p>
+            <w:r>
+              <w:t>S</w:t>
+            </w:r>
+          </w:p>
+        </w:tc>
+        <w:tc>
+          <w:tcPr>
+            <w:tcW w:w="900" w:type="dxa"/>
+          </w:tcPr>
+          <w:p>
+            <w:r>
               <w:t>L</w:t>
-            </w:r>
-          </w:p>
-        </w:tc>
-        <w:tc>
-          <w:tcPr>
-            <w:tcW w:w="900" w:type="dxa"/>
-          </w:tcPr>
-          <w:p>
-            <w:r>
-              <w:t>S</w:t>
             </w:r>
           </w:p>
         </w:tc>
@@ -1947,6 +2093,38 @@
           </w:tcPr>
           <w:p>
             <w:r>
+              <w:t>08</w:t>
+            </w:r>
+          </w:p>
+        </w:tc>
+        <w:tc>
+          <w:tcPr>
+            <w:tcW w:w="900" w:type="dxa"/>
+          </w:tcPr>
+          <w:p>
+            <w:r>
+              <w:t>4</w:t>
+            </w:r>
+          </w:p>
+        </w:tc>
+        <w:tc>
+          <w:tcPr>
+            <w:tcW w:w="6835" w:type="dxa"/>
+          </w:tcPr>
+          <w:p>
+            <w:r>
+              <w:t xml:space="preserve">Number of file (or subfolder) </w:t>
+            </w:r>
+          </w:p>
+        </w:tc>
+      </w:tr>
+      <w:tr>
+        <w:tc>
+          <w:tcPr>
+            <w:tcW w:w="895" w:type="dxa"/>
+          </w:tcPr>
+          <w:p>
+            <w:r>
               <w:t>L</w:t>
             </w:r>
           </w:p>
@@ -1967,18 +2145,25 @@
           </w:tcPr>
           <w:p>
             <w:r>
-              <w:t>File name attribute of files (or folder) children</w:t>
-            </w:r>
-          </w:p>
-        </w:tc>
-      </w:tr>
-      <w:tr>
-        <w:tc>
-          <w:tcPr>
-            <w:tcW w:w="895" w:type="dxa"/>
-          </w:tcPr>
-          <w:p>
-            <w:r>
+              <w:t xml:space="preserve">File name attribute of files (or </w:t>
+            </w:r>
+            <w:r>
+              <w:t>sub</w:t>
+            </w:r>
+            <w:r>
+              <w:t>folder)</w:t>
+            </w:r>
+          </w:p>
+        </w:tc>
+      </w:tr>
+      <w:tr>
+        <w:tc>
+          <w:tcPr>
+            <w:tcW w:w="895" w:type="dxa"/>
+          </w:tcPr>
+          <w:p>
+            <w:r>
+              <w:lastRenderedPageBreak/>
               <w:t>L + S</w:t>
             </w:r>
           </w:p>

</xml_diff>